<commit_message>
Result Analysis and Regression Model Add
</commit_message>
<xml_diff>
--- a/Report Paper.docx
+++ b/Report Paper.docx
@@ -23,39 +23,7 @@
           <w:sz w:val="24"/>
           <w:szCs w:val="24"/>
         </w:rPr>
-        <w:t>Bangladesh being an agricultural country, its economy predominantly depends on agricultural yield growth and allied agro industry products. In Bangladesh, agriculture is largely influenced by rainwater and temperature which is highly unpredictable. Growth of agriculture also depends on diverse soil parameters, crop rotation, soil moisture, surface temperature and also weather aspects which include temperature, rainfall, humidity etc. Bangladesh now is rapidly progressing towards technical development.</w:t>
-      </w:r>
-      <w:r>
-        <w:rPr>
-          <w:rFonts w:ascii="Times New Roman" w:hAnsi="Times New Roman" w:cs="Times New Roman"/>
-          <w:iCs/>
-          <w:color w:val="000000"/>
-          <w:sz w:val="24"/>
-          <w:szCs w:val="24"/>
-        </w:rPr>
-        <w:t xml:space="preserve"> </w:t>
-      </w:r>
-      <w:bookmarkStart w:id="0" w:name="_GoBack"/>
-      <w:bookmarkEnd w:id="0"/>
-      <w:r>
-        <w:rPr>
-          <w:rFonts w:ascii="Times New Roman" w:hAnsi="Times New Roman" w:cs="Times New Roman"/>
-          <w:iCs/>
-          <w:color w:val="000000"/>
-          <w:sz w:val="24"/>
-          <w:szCs w:val="24"/>
-        </w:rPr>
-        <w:t>Thus,</w:t>
-      </w:r>
-      <w:r>
-        <w:rPr>
-          <w:rFonts w:ascii="Times New Roman" w:hAnsi="Times New Roman" w:cs="Times New Roman"/>
-          <w:iCs/>
-          <w:color w:val="000000"/>
-          <w:sz w:val="24"/>
-          <w:szCs w:val="24"/>
-        </w:rPr>
-        <w:t xml:space="preserve"> technology will prove to be beneficial to agriculture which will increase crop productivity resulting in better yields to the farmer. </w:t>
+        <w:t xml:space="preserve">Bangladesh being an agricultural country, its economy predominantly depends on agricultural yield growth and allied agro industry products. In Bangladesh, agriculture is largely influenced by rainwater and temperature which is highly unpredictable. Growth of agriculture also depends on diverse soil parameters, crop rotation, soil moisture, surface temperature and also weather aspects which include temperature, rainfall, humidity etc. Bangladesh now is rapidly progressing towards technical development. Thus, technology will prove to be beneficial to agriculture which will increase crop productivity resulting in better yields to the farmer. </w:t>
       </w:r>
       <w:r>
         <w:rPr>
@@ -116,9 +84,13 @@
           <w:sz w:val="24"/>
           <w:szCs w:val="24"/>
         </w:rPr>
-        <w:t xml:space="preserve"> Supervised Machine Learning</w:t>
-      </w:r>
-      <w:r>
+        <w:t xml:space="preserve"> Supervised Machine Learning, Multiple Linear Regression, K-Nearest Neighbor Regression, Agriculture, Prediction, Learning Dataset, Test Dataset, Error Percentage and Prediction Accuracy.</w:t>
+      </w:r>
+    </w:p>
+    <w:p>
+      <w:pPr>
+        <w:spacing w:line="360" w:lineRule="auto"/>
+        <w:jc w:val="both"/>
         <w:rPr>
           <w:rFonts w:ascii="Times New Roman" w:hAnsi="Times New Roman" w:cs="Times New Roman"/>
           <w:i/>
@@ -127,9 +99,12 @@
           <w:sz w:val="24"/>
           <w:szCs w:val="24"/>
         </w:rPr>
-        <w:t xml:space="preserve">, </w:t>
-      </w:r>
-      <w:r>
+      </w:pPr>
+    </w:p>
+    <w:p>
+      <w:pPr>
+        <w:spacing w:line="360" w:lineRule="auto"/>
+        <w:jc w:val="both"/>
         <w:rPr>
           <w:rFonts w:ascii="Times New Roman" w:hAnsi="Times New Roman" w:cs="Times New Roman"/>
           <w:i/>
@@ -138,9 +113,12 @@
           <w:sz w:val="24"/>
           <w:szCs w:val="24"/>
         </w:rPr>
-        <w:t>Multiple Linear Regression</w:t>
-      </w:r>
-      <w:r>
+      </w:pPr>
+    </w:p>
+    <w:p>
+      <w:pPr>
+        <w:spacing w:line="360" w:lineRule="auto"/>
+        <w:jc w:val="both"/>
         <w:rPr>
           <w:rFonts w:ascii="Times New Roman" w:hAnsi="Times New Roman" w:cs="Times New Roman"/>
           <w:i/>
@@ -149,9 +127,12 @@
           <w:sz w:val="24"/>
           <w:szCs w:val="24"/>
         </w:rPr>
-        <w:t xml:space="preserve">, </w:t>
-      </w:r>
-      <w:r>
+      </w:pPr>
+    </w:p>
+    <w:p>
+      <w:pPr>
+        <w:spacing w:line="360" w:lineRule="auto"/>
+        <w:jc w:val="both"/>
         <w:rPr>
           <w:rFonts w:ascii="Times New Roman" w:hAnsi="Times New Roman" w:cs="Times New Roman"/>
           <w:i/>
@@ -160,9 +141,12 @@
           <w:sz w:val="24"/>
           <w:szCs w:val="24"/>
         </w:rPr>
-        <w:t>K</w:t>
-      </w:r>
-      <w:r>
+      </w:pPr>
+    </w:p>
+    <w:p>
+      <w:pPr>
+        <w:spacing w:line="360" w:lineRule="auto"/>
+        <w:jc w:val="both"/>
         <w:rPr>
           <w:rFonts w:ascii="Times New Roman" w:hAnsi="Times New Roman" w:cs="Times New Roman"/>
           <w:i/>
@@ -171,9 +155,12 @@
           <w:sz w:val="24"/>
           <w:szCs w:val="24"/>
         </w:rPr>
-        <w:t>-</w:t>
-      </w:r>
-      <w:r>
+      </w:pPr>
+    </w:p>
+    <w:p>
+      <w:pPr>
+        <w:spacing w:line="360" w:lineRule="auto"/>
+        <w:jc w:val="both"/>
         <w:rPr>
           <w:rFonts w:ascii="Times New Roman" w:hAnsi="Times New Roman" w:cs="Times New Roman"/>
           <w:i/>
@@ -182,19 +169,162 @@
           <w:sz w:val="24"/>
           <w:szCs w:val="24"/>
         </w:rPr>
-        <w:t>Nearest Neighbor Regression</w:t>
-      </w:r>
-      <w:r>
-        <w:rPr>
-          <w:rFonts w:ascii="Times New Roman" w:hAnsi="Times New Roman" w:cs="Times New Roman"/>
-          <w:i/>
-          <w:iCs/>
-          <w:color w:val="000000"/>
-          <w:sz w:val="24"/>
-          <w:szCs w:val="24"/>
-        </w:rPr>
-        <w:t>, Agriculture, Prediction, Learning Dataset, Test Dataset, Error Percentage and Prediction Accuracy.</w:t>
-      </w:r>
+      </w:pPr>
+    </w:p>
+    <w:p>
+      <w:pPr>
+        <w:spacing w:line="360" w:lineRule="auto"/>
+        <w:jc w:val="both"/>
+        <w:rPr>
+          <w:rFonts w:ascii="Times New Roman" w:hAnsi="Times New Roman" w:cs="Times New Roman"/>
+          <w:b/>
+          <w:color w:val="000000"/>
+          <w:sz w:val="26"/>
+          <w:szCs w:val="26"/>
+        </w:rPr>
+      </w:pPr>
+      <w:r>
+        <w:rPr>
+          <w:rFonts w:ascii="Times New Roman" w:hAnsi="Times New Roman" w:cs="Times New Roman"/>
+          <w:b/>
+          <w:color w:val="000000"/>
+          <w:sz w:val="26"/>
+          <w:szCs w:val="26"/>
+        </w:rPr>
+        <w:lastRenderedPageBreak/>
+        <w:t>Objective</w:t>
+      </w:r>
+      <w:bookmarkStart w:id="0" w:name="_GoBack"/>
+      <w:bookmarkEnd w:id="0"/>
+    </w:p>
+    <w:p>
+      <w:pPr>
+        <w:spacing w:line="360" w:lineRule="auto"/>
+        <w:jc w:val="both"/>
+        <w:rPr>
+          <w:rFonts w:ascii="Times New Roman" w:hAnsi="Times New Roman" w:cs="Times New Roman"/>
+          <w:color w:val="000000"/>
+          <w:sz w:val="24"/>
+          <w:szCs w:val="24"/>
+        </w:rPr>
+      </w:pPr>
+      <w:r>
+        <w:rPr>
+          <w:rFonts w:ascii="Times New Roman" w:hAnsi="Times New Roman" w:cs="Times New Roman"/>
+          <w:color w:val="000000"/>
+          <w:sz w:val="24"/>
+          <w:szCs w:val="24"/>
+        </w:rPr>
+        <w:t>The main objective of our thesis-</w:t>
+      </w:r>
+    </w:p>
+    <w:p>
+      <w:pPr>
+        <w:spacing w:line="360" w:lineRule="auto"/>
+        <w:jc w:val="both"/>
+        <w:rPr>
+          <w:rFonts w:ascii="Times New Roman" w:hAnsi="Times New Roman" w:cs="Times New Roman"/>
+          <w:color w:val="000000"/>
+          <w:sz w:val="24"/>
+          <w:szCs w:val="24"/>
+        </w:rPr>
+      </w:pPr>
+      <w:r>
+        <w:rPr>
+          <w:rFonts w:ascii="Times New Roman" w:hAnsi="Times New Roman" w:cs="Times New Roman"/>
+          <w:color w:val="000000"/>
+          <w:sz w:val="24"/>
+          <w:szCs w:val="24"/>
+        </w:rPr>
+        <w:t>- To predict crop-yield</w:t>
+      </w:r>
+      <w:r>
+        <w:rPr>
+          <w:rFonts w:ascii="Times New Roman" w:hAnsi="Times New Roman" w:cs="Times New Roman"/>
+          <w:color w:val="000000"/>
+          <w:sz w:val="24"/>
+          <w:szCs w:val="24"/>
+        </w:rPr>
+        <w:t xml:space="preserve"> </w:t>
+      </w:r>
+      <w:r>
+        <w:rPr>
+          <w:rFonts w:ascii="Times New Roman" w:hAnsi="Times New Roman" w:cs="Times New Roman"/>
+          <w:color w:val="000000"/>
+          <w:sz w:val="24"/>
+          <w:szCs w:val="24"/>
+        </w:rPr>
+        <w:t xml:space="preserve">which </w:t>
+      </w:r>
+      <w:r>
+        <w:rPr>
+          <w:rFonts w:ascii="Times New Roman" w:hAnsi="Times New Roman" w:cs="Times New Roman"/>
+          <w:color w:val="000000"/>
+          <w:sz w:val="24"/>
+          <w:szCs w:val="24"/>
+        </w:rPr>
+        <w:t>can</w:t>
+      </w:r>
+      <w:r>
+        <w:rPr>
+          <w:rFonts w:ascii="Times New Roman" w:hAnsi="Times New Roman" w:cs="Times New Roman"/>
+          <w:color w:val="000000"/>
+          <w:sz w:val="24"/>
+          <w:szCs w:val="24"/>
+        </w:rPr>
+        <w:t xml:space="preserve"> be extremely useful to farmers in planning for harvest and sale of grain harvest.</w:t>
+      </w:r>
+    </w:p>
+    <w:p>
+      <w:pPr>
+        <w:spacing w:line="360" w:lineRule="auto"/>
+        <w:jc w:val="both"/>
+        <w:rPr>
+          <w:rFonts w:ascii="Times New Roman" w:hAnsi="Times New Roman" w:cs="Times New Roman"/>
+          <w:color w:val="000000"/>
+          <w:sz w:val="24"/>
+          <w:szCs w:val="24"/>
+        </w:rPr>
+      </w:pPr>
+      <w:r>
+        <w:rPr>
+          <w:rFonts w:ascii="Times New Roman" w:hAnsi="Times New Roman" w:cs="Times New Roman"/>
+          <w:color w:val="000000"/>
+          <w:sz w:val="24"/>
+          <w:szCs w:val="24"/>
+        </w:rPr>
+        <w:t xml:space="preserve">- To implement a machine learning algorithm that gives better prediction of suitable </w:t>
+      </w:r>
+      <w:r>
+        <w:rPr>
+          <w:rFonts w:ascii="Times New Roman" w:hAnsi="Times New Roman" w:cs="Times New Roman"/>
+          <w:color w:val="000000"/>
+          <w:sz w:val="24"/>
+          <w:szCs w:val="24"/>
+        </w:rPr>
+        <w:t>crop for</w:t>
+      </w:r>
+      <w:r>
+        <w:rPr>
+          <w:rFonts w:ascii="Times New Roman" w:hAnsi="Times New Roman" w:cs="Times New Roman"/>
+          <w:color w:val="000000"/>
+          <w:sz w:val="24"/>
+          <w:szCs w:val="24"/>
+        </w:rPr>
+        <w:t xml:space="preserve"> the corresponding region and crop season in our country.</w:t>
+      </w:r>
+    </w:p>
+    <w:p>
+      <w:pPr>
+        <w:spacing w:line="360" w:lineRule="auto"/>
+        <w:jc w:val="both"/>
+        <w:rPr>
+          <w:rFonts w:ascii="Times New Roman" w:hAnsi="Times New Roman" w:cs="Times New Roman"/>
+          <w:color w:val="000000"/>
+          <w:sz w:val="24"/>
+          <w:szCs w:val="24"/>
+        </w:rPr>
+      </w:pPr>
     </w:p>
     <w:p/>
     <w:sectPr>
@@ -330,6 +460,7 @@
     <w:lsdException w:name="HTML Sample" w:semiHidden="1" w:unhideWhenUsed="1"/>
     <w:lsdException w:name="HTML Typewriter" w:semiHidden="1" w:unhideWhenUsed="1"/>
     <w:lsdException w:name="HTML Variable" w:semiHidden="1" w:unhideWhenUsed="1"/>
+    <w:lsdException w:name="Normal Table" w:semiHidden="1" w:unhideWhenUsed="1"/>
     <w:lsdException w:name="annotation subject" w:semiHidden="1" w:unhideWhenUsed="1"/>
     <w:lsdException w:name="No List" w:semiHidden="1" w:unhideWhenUsed="1"/>
     <w:lsdException w:name="Outline List 1" w:semiHidden="1" w:unhideWhenUsed="1"/>
@@ -376,8 +507,10 @@
     <w:lsdException w:name="Table Subtle 2" w:semiHidden="1" w:unhideWhenUsed="1"/>
     <w:lsdException w:name="Table Web 1" w:semiHidden="1" w:unhideWhenUsed="1"/>
     <w:lsdException w:name="Table Web 2" w:semiHidden="1" w:unhideWhenUsed="1"/>
+    <w:lsdException w:name="Table Web 3" w:semiHidden="1" w:unhideWhenUsed="1"/>
     <w:lsdException w:name="Balloon Text" w:semiHidden="1" w:unhideWhenUsed="1"/>
     <w:lsdException w:name="Table Grid" w:uiPriority="39"/>
+    <w:lsdException w:name="Table Theme" w:semiHidden="1" w:unhideWhenUsed="1"/>
     <w:lsdException w:name="Placeholder Text" w:semiHidden="1"/>
     <w:lsdException w:name="No Spacing" w:uiPriority="1" w:qFormat="1"/>
     <w:lsdException w:name="Light Shading" w:uiPriority="60"/>

</xml_diff>